<commit_message>
melissa igen .. OMG
</commit_message>
<xml_diff>
--- a/Artikler/Effectiveness-of-telemedicine.docx
+++ b/Artikler/Effectiveness-of-telemedicine.docx
@@ -19,50 +19,40 @@
     <w:p>
       <w:pPr>
         <w:pStyle w:val="Overskrift1"/>
-        <w:rPr>
-          <w:lang w:val="en-US"/>
-        </w:rPr>
-      </w:pPr>
-      <w:r>
-        <w:rPr>
-          <w:lang w:val="en-US"/>
-        </w:rPr>
+      </w:pPr>
+      <w:r>
+        <w:t>Brugt til at underbygge:</w:t>
+      </w:r>
+    </w:p>
+    <w:p>
+      <w:r>
+        <w:t>Manglende evidens – mangler især store, stringente undersøgelser.</w:t>
+      </w:r>
+    </w:p>
+    <w:p>
+      <w:pPr>
+        <w:pStyle w:val="Overskrift1"/>
+      </w:pPr>
+      <w:r>
         <w:t xml:space="preserve">Udgivet: </w:t>
       </w:r>
     </w:p>
     <w:p>
-      <w:pPr>
-        <w:rPr>
-          <w:lang w:val="en-US"/>
-        </w:rPr>
-      </w:pPr>
-      <w:r>
-        <w:rPr>
-          <w:lang w:val="en-US"/>
-        </w:rPr>
-        <w:t>Tidsskrift: International Journal of Medical Informatics</w:t>
-      </w:r>
-    </w:p>
-    <w:p>
-      <w:pPr>
-        <w:rPr>
-          <w:lang w:val="en-US"/>
-        </w:rPr>
-      </w:pPr>
-      <w:r>
-        <w:rPr>
-          <w:lang w:val="en-US"/>
-        </w:rPr>
+      <w:r>
+        <w:t xml:space="preserve">Tidsskrift: International Journal of Medical </w:t>
+      </w:r>
+      <w:proofErr w:type="spellStart"/>
+      <w:r>
+        <w:t>Informatics</w:t>
+      </w:r>
+      <w:proofErr w:type="spellEnd"/>
+    </w:p>
+    <w:p>
+      <w:r>
         <w:t>Årstal: 2010</w:t>
       </w:r>
     </w:p>
-    <w:p>
-      <w:pPr>
-        <w:rPr>
-          <w:lang w:val="en-US"/>
-        </w:rPr>
-      </w:pPr>
-    </w:p>
+    <w:p/>
     <w:p>
       <w:pPr>
         <w:pStyle w:val="Overskrift1"/>
@@ -70,12 +60,14 @@
           <w:lang w:val="en-US"/>
         </w:rPr>
       </w:pPr>
+      <w:proofErr w:type="spellStart"/>
       <w:r>
         <w:rPr>
           <w:lang w:val="en-US"/>
         </w:rPr>
         <w:t>Studiedesign</w:t>
       </w:r>
+      <w:proofErr w:type="spellEnd"/>
     </w:p>
     <w:p>
       <w:pPr>
@@ -101,12 +93,56 @@
           <w:lang w:val="en-US"/>
         </w:rPr>
       </w:pPr>
-      <w:r>
-        <w:rPr>
-          <w:lang w:val="en-US"/>
-        </w:rPr>
-        <w:t>Designet til tidspressede beslutningstagere</w:t>
-      </w:r>
+      <w:proofErr w:type="spellStart"/>
+      <w:r>
+        <w:rPr>
+          <w:lang w:val="en-US"/>
+        </w:rPr>
+        <w:t>Designet</w:t>
+      </w:r>
+      <w:proofErr w:type="spellEnd"/>
+      <w:r>
+        <w:rPr>
+          <w:lang w:val="en-US"/>
+        </w:rPr>
+        <w:t xml:space="preserve"> </w:t>
+      </w:r>
+      <w:proofErr w:type="spellStart"/>
+      <w:r>
+        <w:rPr>
+          <w:lang w:val="en-US"/>
+        </w:rPr>
+        <w:t>til</w:t>
+      </w:r>
+      <w:proofErr w:type="spellEnd"/>
+      <w:r>
+        <w:rPr>
+          <w:lang w:val="en-US"/>
+        </w:rPr>
+        <w:t xml:space="preserve"> </w:t>
+      </w:r>
+      <w:proofErr w:type="spellStart"/>
+      <w:r>
+        <w:rPr>
+          <w:lang w:val="en-US"/>
+        </w:rPr>
+        <w:t>tidspressede</w:t>
+      </w:r>
+      <w:proofErr w:type="spellEnd"/>
+      <w:r>
+        <w:rPr>
+          <w:lang w:val="en-US"/>
+        </w:rPr>
+        <w:t xml:space="preserve"> </w:t>
+      </w:r>
+      <w:proofErr w:type="spellStart"/>
+      <w:r>
+        <w:rPr>
+          <w:lang w:val="en-US"/>
+        </w:rPr>
+        <w:t>beslutningstagere</w:t>
+      </w:r>
+      <w:proofErr w:type="spellEnd"/>
     </w:p>
     <w:p>
       <w:pPr>
@@ -119,11 +155,47 @@
           <w:lang w:val="en-US"/>
         </w:rPr>
       </w:pPr>
-      <w:r>
-        <w:rPr>
-          <w:lang w:val="en-US"/>
-        </w:rPr>
-        <w:t>Sammenfatter en gruppe relaterede reviews</w:t>
+      <w:proofErr w:type="spellStart"/>
+      <w:r>
+        <w:rPr>
+          <w:lang w:val="en-US"/>
+        </w:rPr>
+        <w:t>Sammenfatter</w:t>
+      </w:r>
+      <w:proofErr w:type="spellEnd"/>
+      <w:r>
+        <w:rPr>
+          <w:lang w:val="en-US"/>
+        </w:rPr>
+        <w:t xml:space="preserve"> en </w:t>
+      </w:r>
+      <w:proofErr w:type="spellStart"/>
+      <w:r>
+        <w:rPr>
+          <w:lang w:val="en-US"/>
+        </w:rPr>
+        <w:t>gruppe</w:t>
+      </w:r>
+      <w:proofErr w:type="spellEnd"/>
+      <w:r>
+        <w:rPr>
+          <w:lang w:val="en-US"/>
+        </w:rPr>
+        <w:t xml:space="preserve"> </w:t>
+      </w:r>
+      <w:proofErr w:type="spellStart"/>
+      <w:r>
+        <w:rPr>
+          <w:lang w:val="en-US"/>
+        </w:rPr>
+        <w:t>relaterede</w:t>
+      </w:r>
+      <w:proofErr w:type="spellEnd"/>
+      <w:r>
+        <w:rPr>
+          <w:lang w:val="en-US"/>
+        </w:rPr>
+        <w:t xml:space="preserve"> reviews</w:t>
       </w:r>
     </w:p>
     <w:p>
@@ -135,8 +207,13 @@
         </w:numPr>
       </w:pPr>
       <w:r>
-        <w:t>Med henvisninger til de fulde reviews</w:t>
-      </w:r>
+        <w:t xml:space="preserve">Med henvisninger til de fulde </w:t>
+      </w:r>
+      <w:proofErr w:type="spellStart"/>
+      <w:r>
+        <w:t>reviews</w:t>
+      </w:r>
+      <w:proofErr w:type="spellEnd"/>
     </w:p>
     <w:p>
       <w:pPr>
@@ -150,8 +227,13 @@
       <w:r>
         <w:t xml:space="preserve">Generel mangel på evidens for brug af </w:t>
       </w:r>
-      <w:r>
-        <w:t>telemedicine – specielt</w:t>
+      <w:proofErr w:type="spellStart"/>
+      <w:r>
+        <w:t>telemedicine</w:t>
+      </w:r>
+      <w:proofErr w:type="spellEnd"/>
+      <w:r>
+        <w:t xml:space="preserve"> – specielt</w:t>
       </w:r>
       <w:r>
         <w:t xml:space="preserve"> evidens for de</w:t>
@@ -174,10 +256,34 @@
     </w:p>
     <w:p>
       <w:r>
-        <w:t xml:space="preserve">At udføre review af reviews af effekten af og omkostningerne ved telemedicin. </w:t>
-      </w:r>
-      <w:r>
-        <w:t xml:space="preserve">Hovedspørgsmålet var 1)  at belyse, hvordan telemedicin er defineret og beskrevet i forhold til deltagere, interventioner, sammenligninger og udfald af målinger, 2) at belyse de rapporterede effekter af telemedicin, 3) at afdække anvendte metoder og 4) styrker ved disse metoder. </w:t>
+        <w:t xml:space="preserve">At udføre </w:t>
+      </w:r>
+      <w:proofErr w:type="spellStart"/>
+      <w:r>
+        <w:t>review</w:t>
+      </w:r>
+      <w:proofErr w:type="spellEnd"/>
+      <w:r>
+        <w:t xml:space="preserve"> af </w:t>
+      </w:r>
+      <w:proofErr w:type="spellStart"/>
+      <w:r>
+        <w:t>reviews</w:t>
+      </w:r>
+      <w:proofErr w:type="spellEnd"/>
+      <w:r>
+        <w:t xml:space="preserve"> af effekten af og omkostningerne ved telemedicin. </w:t>
+      </w:r>
+      <w:r>
+        <w:t xml:space="preserve">Hovedspørgsmålet var </w:t>
+      </w:r>
+      <w:proofErr w:type="gramStart"/>
+      <w:r>
+        <w:t>1)  at</w:t>
+      </w:r>
+      <w:proofErr w:type="gramEnd"/>
+      <w:r>
+        <w:t xml:space="preserve"> belyse, hvordan telemedicin er defineret og beskrevet i forhold til deltagere, interventioner, sammenligninger og udfald af målinger, 2) at belyse de rapporterede effekter af telemedicin, 3) at afdække anvendte metoder og 4) styrker ved disse metoder. </w:t>
       </w:r>
     </w:p>
     <w:p/>
@@ -191,7 +297,35 @@
     </w:p>
     <w:p>
       <w:r>
-        <w:t xml:space="preserve">Litteraturstudier fra efter 1998. Systematiske reviews identificeret ud fra at indeholde et overview og et fokuseret spørgsmål med en klar beskrivelse af søgestrategi og metode. Desuden reviews indeholdende empirisk data. Dette genererede en kæmpe datamængde, hvorfor det blev valgt kun at inkludere litteratur fundet fra 2005 og derefter. </w:t>
+        <w:t xml:space="preserve">Litteraturstudier fra efter 1998. Systematiske </w:t>
+      </w:r>
+      <w:proofErr w:type="spellStart"/>
+      <w:r>
+        <w:t>reviews</w:t>
+      </w:r>
+      <w:proofErr w:type="spellEnd"/>
+      <w:r>
+        <w:t xml:space="preserve"> identificeret ud fra at indeholde et </w:t>
+      </w:r>
+      <w:proofErr w:type="spellStart"/>
+      <w:r>
+        <w:t>overview</w:t>
+      </w:r>
+      <w:proofErr w:type="spellEnd"/>
+      <w:r>
+        <w:t xml:space="preserve"> og et fokuseret spørgsmål med en klar beskrivelse af søgestrategi og metode. Desuden </w:t>
+      </w:r>
+      <w:proofErr w:type="spellStart"/>
+      <w:r>
+        <w:t>reviews</w:t>
+      </w:r>
+      <w:proofErr w:type="spellEnd"/>
+      <w:r>
+        <w:t xml:space="preserve"> indeholdende </w:t>
+      </w:r>
+      <w:r>
+        <w:lastRenderedPageBreak/>
+        <w:t xml:space="preserve">empirisk data. Dette genererede en kæmpe datamængde, hvorfor det blev valgt kun at inkludere litteratur fundet fra 2005 og derefter. </w:t>
       </w:r>
     </w:p>
     <w:p>
@@ -209,16 +343,36 @@
     </w:p>
     <w:p>
       <w:r>
-        <w:lastRenderedPageBreak/>
-        <w:t>Interventioner: alle e-health interventioner, alle typer IKT i sundhedsvæsenet, internetbaserede interventioner for diagnose og behandling.</w:t>
+        <w:t xml:space="preserve">Interventioner: alle </w:t>
+      </w:r>
+      <w:proofErr w:type="spellStart"/>
+      <w:r>
+        <w:t>e-health</w:t>
+      </w:r>
+      <w:proofErr w:type="spellEnd"/>
+      <w:r>
+        <w:t xml:space="preserve"> interventioner, alle typer IKT i sundhedsvæsenet, internetbaserede interventioner for diagnose og behandling.</w:t>
       </w:r>
     </w:p>
     <w:p>
       <w:r>
         <w:t xml:space="preserve">Sammenligninger: </w:t>
       </w:r>
-      <w:r>
-        <w:t>Reviews af telemedicin/telesundhed sammenlignet med reviews af traditionel, konventionel pleje, behandling, diagnosticering mm.</w:t>
+      <w:proofErr w:type="spellStart"/>
+      <w:r>
+        <w:t>Reviews</w:t>
+      </w:r>
+      <w:proofErr w:type="spellEnd"/>
+      <w:r>
+        <w:t xml:space="preserve"> af telemedicin/telesundhed sammenlignet med </w:t>
+      </w:r>
+      <w:proofErr w:type="spellStart"/>
+      <w:r>
+        <w:t>reviews</w:t>
+      </w:r>
+      <w:proofErr w:type="spellEnd"/>
+      <w:r>
+        <w:t xml:space="preserve"> af traditionel, konventionel pleje, behandling, diagnosticering mm.</w:t>
       </w:r>
     </w:p>
     <w:p>
@@ -245,7 +399,39 @@
     </w:p>
     <w:p>
       <w:r>
-        <w:t xml:space="preserve">Design: ikke-systematiske reviews, systematiske reviews med store begrænsninger ift. EPOC. Hvis samme forfatter har udgivet reviews om samme emne er nyeste review af denne forfatter medtaget. </w:t>
+        <w:t xml:space="preserve">Design: ikke-systematiske </w:t>
+      </w:r>
+      <w:proofErr w:type="spellStart"/>
+      <w:r>
+        <w:t>reviews</w:t>
+      </w:r>
+      <w:proofErr w:type="spellEnd"/>
+      <w:r>
+        <w:t xml:space="preserve">, systematiske </w:t>
+      </w:r>
+      <w:proofErr w:type="spellStart"/>
+      <w:r>
+        <w:t>reviews</w:t>
+      </w:r>
+      <w:proofErr w:type="spellEnd"/>
+      <w:r>
+        <w:t xml:space="preserve"> med store begrænsninger ift. EPOC. Hvis samme forfatter har udgivet </w:t>
+      </w:r>
+      <w:proofErr w:type="spellStart"/>
+      <w:r>
+        <w:t>reviews</w:t>
+      </w:r>
+      <w:proofErr w:type="spellEnd"/>
+      <w:r>
+        <w:t xml:space="preserve"> om samme emne er nyeste </w:t>
+      </w:r>
+      <w:proofErr w:type="spellStart"/>
+      <w:r>
+        <w:t>review</w:t>
+      </w:r>
+      <w:proofErr w:type="spellEnd"/>
+      <w:r>
+        <w:t xml:space="preserve"> af denne forfatter medtaget. </w:t>
       </w:r>
     </w:p>
     <w:p>
@@ -274,22 +460,54 @@
     </w:p>
     <w:p>
       <w:r>
-        <w:t xml:space="preserve">Inkluderede 80 reviews ud af 1593 identificerede. </w:t>
-      </w:r>
-    </w:p>
-    <w:p>
-      <w:r>
-        <w:t xml:space="preserve">20 reviews konkluderede, at telemedicin fungerer og har positive effekter. </w:t>
-      </w:r>
-    </w:p>
-    <w:p>
-      <w:r>
-        <w:t>19 reviews var mindre overbeviste om effektiviteten af telemedicin, men mener at telemedicin er lovende og har potentiale – dog er det nødvendigt med yderligere forskning for at understøtte dette.</w:t>
-      </w:r>
-    </w:p>
-    <w:p>
-      <w:r>
-        <w:t>22 reviews konkluderede, at evidensen for effektiviteten af telemedicin er begrænset og ukonsistent på mange områder.</w:t>
+        <w:t xml:space="preserve">Inkluderede 80 </w:t>
+      </w:r>
+      <w:proofErr w:type="spellStart"/>
+      <w:r>
+        <w:t>reviews</w:t>
+      </w:r>
+      <w:proofErr w:type="spellEnd"/>
+      <w:r>
+        <w:t xml:space="preserve"> ud af 1593 identificerede. </w:t>
+      </w:r>
+    </w:p>
+    <w:p>
+      <w:r>
+        <w:t xml:space="preserve">20 </w:t>
+      </w:r>
+      <w:proofErr w:type="spellStart"/>
+      <w:r>
+        <w:t>reviews</w:t>
+      </w:r>
+      <w:proofErr w:type="spellEnd"/>
+      <w:r>
+        <w:t xml:space="preserve"> konkluderede, at telemedicin fungerer og har positive effekter. </w:t>
+      </w:r>
+    </w:p>
+    <w:p>
+      <w:r>
+        <w:t xml:space="preserve">19 </w:t>
+      </w:r>
+      <w:proofErr w:type="spellStart"/>
+      <w:r>
+        <w:t>reviews</w:t>
+      </w:r>
+      <w:proofErr w:type="spellEnd"/>
+      <w:r>
+        <w:t xml:space="preserve"> var mindre overbeviste om effektiviteten af telemedicin, men mener at telemedicin er lovende og har potentiale – dog er det nødvendigt med yderligere forskning for at understøtte dette.</w:t>
+      </w:r>
+    </w:p>
+    <w:p>
+      <w:r>
+        <w:t xml:space="preserve">22 </w:t>
+      </w:r>
+      <w:proofErr w:type="spellStart"/>
+      <w:r>
+        <w:t>reviews</w:t>
+      </w:r>
+      <w:proofErr w:type="spellEnd"/>
+      <w:r>
+        <w:t xml:space="preserve"> konkluderede, at evidensen for effektiviteten af telemedicin er begrænset og ukonsistent på mange områder.</w:t>
       </w:r>
     </w:p>
     <w:p>
@@ -297,7 +515,15 @@
         <w:t xml:space="preserve"> </w:t>
       </w:r>
       <w:r>
-        <w:t>Generelt et stort problem identificeret ved de fleste reviews: mangel på viden og forståelse af omkostningerne af telemedicin!</w:t>
+        <w:t xml:space="preserve">Generelt et stort problem identificeret ved de fleste </w:t>
+      </w:r>
+      <w:proofErr w:type="spellStart"/>
+      <w:r>
+        <w:t>reviews</w:t>
+      </w:r>
+      <w:proofErr w:type="spellEnd"/>
+      <w:r>
+        <w:t>: mangel på viden og forståelse af omkostningerne af telemedicin!</w:t>
       </w:r>
     </w:p>
     <w:p/>
@@ -311,7 +537,15 @@
     </w:p>
     <w:p>
       <w:r>
-        <w:t>Der er nogle ulemper/svagheder forbundet med at lave reviews:</w:t>
+        <w:t xml:space="preserve">Der er nogle ulemper/svagheder forbundet med at lave </w:t>
+      </w:r>
+      <w:proofErr w:type="spellStart"/>
+      <w:r>
+        <w:t>reviews</w:t>
+      </w:r>
+      <w:proofErr w:type="spellEnd"/>
+      <w:r>
+        <w:t>:</w:t>
       </w:r>
     </w:p>
     <w:p>
@@ -323,8 +557,22 @@
         </w:numPr>
       </w:pPr>
       <w:r>
-        <w:t>Nødt til at stole på den informationerne fra de inkluderede reviews</w:t>
-      </w:r>
+        <w:lastRenderedPageBreak/>
+        <w:t xml:space="preserve">Nødt til at stole på den </w:t>
+      </w:r>
+      <w:proofErr w:type="gramStart"/>
+      <w:r>
+        <w:t>informationerne</w:t>
+      </w:r>
+      <w:proofErr w:type="gramEnd"/>
+      <w:r>
+        <w:t xml:space="preserve"> fra de inkluderede </w:t>
+      </w:r>
+      <w:proofErr w:type="spellStart"/>
+      <w:r>
+        <w:t>reviews</w:t>
+      </w:r>
+      <w:proofErr w:type="spellEnd"/>
     </w:p>
     <w:p>
       <w:pPr>
@@ -335,7 +583,15 @@
         </w:numPr>
       </w:pPr>
       <w:r>
-        <w:t>Kvaliteten af inkluderede reviews kan variere</w:t>
+        <w:t xml:space="preserve">Kvaliteten af inkluderede </w:t>
+      </w:r>
+      <w:proofErr w:type="spellStart"/>
+      <w:r>
+        <w:t>reviews</w:t>
+      </w:r>
+      <w:proofErr w:type="spellEnd"/>
+      <w:r>
+        <w:t xml:space="preserve"> kan variere</w:t>
       </w:r>
     </w:p>
     <w:p>
@@ -347,7 +603,15 @@
         </w:numPr>
       </w:pPr>
       <w:r>
-        <w:t>Fortolkningsfejl fra forfattere af reviews – både forståelse, analyse, mm</w:t>
+        <w:t xml:space="preserve">Fortolkningsfejl fra forfattere af </w:t>
+      </w:r>
+      <w:proofErr w:type="spellStart"/>
+      <w:r>
+        <w:t>reviews</w:t>
+      </w:r>
+      <w:proofErr w:type="spellEnd"/>
+      <w:r>
+        <w:t xml:space="preserve"> – både forståelse, analyse, mm</w:t>
       </w:r>
     </w:p>
     <w:p>
@@ -371,7 +635,15 @@
         </w:numPr>
       </w:pPr>
       <w:r>
-        <w:t>Nogle reviews er muligvis forældede.</w:t>
+        <w:t xml:space="preserve">Nogle </w:t>
+      </w:r>
+      <w:proofErr w:type="spellStart"/>
+      <w:r>
+        <w:t>reviews</w:t>
+      </w:r>
+      <w:proofErr w:type="spellEnd"/>
+      <w:r>
+        <w:t xml:space="preserve"> er muligvis forældede.</w:t>
       </w:r>
     </w:p>
     <w:p>
@@ -383,7 +655,6 @@
         </w:numPr>
       </w:pPr>
       <w:r>
-        <w:lastRenderedPageBreak/>
         <w:t>Kun én ekspert inkluderet for at vurdere data, hvor det ellers er optimalt med to eksperter</w:t>
       </w:r>
     </w:p>

</xml_diff>